<commit_message>
Updated UseCase Diagram and modified requirements
</commit_message>
<xml_diff>
--- a/requirements.docx
+++ b/requirements.docx
@@ -12,10 +12,7 @@
         <w:pStyle w:val="Titolo"/>
       </w:pPr>
       <w:r>
-        <w:t>System</w:t>
-      </w:r>
-      <w:r>
-        <w:t xml:space="preserve"> Requirements Specification</w:t>
+        <w:t>System Requirements Specification</w:t>
       </w:r>
     </w:p>
     <w:p>
@@ -49,14 +46,26 @@
     <w:p>
       <w:pPr>
         <w:pStyle w:val="ByLine"/>
-      </w:pPr>
-      <w:r>
+        <w:rPr>
+          <w:lang w:val="it-IT"/>
+        </w:rPr>
+      </w:pPr>
+      <w:r>
+        <w:rPr>
+          <w:lang w:val="it-IT"/>
+        </w:rPr>
         <w:t xml:space="preserve">Version </w:t>
       </w:r>
       <w:r>
+        <w:rPr>
+          <w:lang w:val="it-IT"/>
+        </w:rPr>
         <w:t>0.1</w:t>
       </w:r>
       <w:r>
+        <w:rPr>
+          <w:lang w:val="it-IT"/>
+        </w:rPr>
         <w:t xml:space="preserve"> </w:t>
       </w:r>
     </w:p>
@@ -91,14 +100,8 @@
     <w:p>
       <w:pPr>
         <w:pStyle w:val="ByLine"/>
-        <w:rPr>
-          <w:lang w:val="it-IT"/>
-        </w:rPr>
-      </w:pPr>
-      <w:r>
-        <w:rPr>
-          <w:lang w:val="it-IT"/>
-        </w:rPr>
+      </w:pPr>
+      <w:r>
         <w:t>University of Florence</w:t>
       </w:r>
     </w:p>
@@ -170,12 +173,12 @@
       <w:pPr>
         <w:pStyle w:val="Sommario1"/>
         <w:rPr>
-          <w:rFonts w:ascii="Calibri" w:hAnsi="Calibri"/>
+          <w:rFonts w:asciiTheme="minorHAnsi" w:eastAsiaTheme="minorEastAsia" w:hAnsiTheme="minorHAnsi" w:cstheme="minorBidi"/>
           <w:b w:val="0"/>
           <w:kern w:val="2"/>
-          <w:sz w:val="22"/>
-          <w:szCs w:val="22"/>
+          <w:szCs w:val="24"/>
           <w:lang w:eastAsia="it-IT"/>
+          <w14:ligatures w14:val="standardContextual"/>
         </w:rPr>
       </w:pPr>
       <w:r>
@@ -204,12 +207,12 @@
       </w:r>
       <w:r>
         <w:rPr>
-          <w:rFonts w:ascii="Calibri" w:hAnsi="Calibri"/>
+          <w:rFonts w:asciiTheme="minorHAnsi" w:eastAsiaTheme="minorEastAsia" w:hAnsiTheme="minorHAnsi" w:cstheme="minorBidi"/>
           <w:b w:val="0"/>
           <w:kern w:val="2"/>
-          <w:sz w:val="22"/>
-          <w:szCs w:val="22"/>
+          <w:szCs w:val="24"/>
           <w:lang w:eastAsia="it-IT"/>
+          <w14:ligatures w14:val="standardContextual"/>
         </w:rPr>
         <w:tab/>
       </w:r>
@@ -223,7 +226,7 @@
         <w:fldChar w:fldCharType="begin"/>
       </w:r>
       <w:r>
-        <w:instrText xml:space="preserve"> PAGEREF _Toc149039798 \h </w:instrText>
+        <w:instrText xml:space="preserve"> PAGEREF _Toc184368742 \h </w:instrText>
       </w:r>
       <w:r>
         <w:fldChar w:fldCharType="separate"/>
@@ -242,11 +245,13 @@
           <w:tab w:val="left" w:pos="960"/>
         </w:tabs>
         <w:rPr>
-          <w:rFonts w:ascii="Calibri" w:hAnsi="Calibri"/>
+          <w:rFonts w:asciiTheme="minorHAnsi" w:eastAsiaTheme="minorEastAsia" w:hAnsiTheme="minorHAnsi" w:cstheme="minorBidi"/>
           <w:noProof/>
           <w:kern w:val="2"/>
-          <w:szCs w:val="22"/>
+          <w:sz w:val="24"/>
+          <w:szCs w:val="24"/>
           <w:lang w:eastAsia="it-IT"/>
+          <w14:ligatures w14:val="standardContextual"/>
         </w:rPr>
       </w:pPr>
       <w:r>
@@ -257,11 +262,13 @@
       </w:r>
       <w:r>
         <w:rPr>
-          <w:rFonts w:ascii="Calibri" w:hAnsi="Calibri"/>
+          <w:rFonts w:asciiTheme="minorHAnsi" w:eastAsiaTheme="minorEastAsia" w:hAnsiTheme="minorHAnsi" w:cstheme="minorBidi"/>
           <w:noProof/>
           <w:kern w:val="2"/>
-          <w:szCs w:val="22"/>
+          <w:sz w:val="24"/>
+          <w:szCs w:val="24"/>
           <w:lang w:eastAsia="it-IT"/>
+          <w14:ligatures w14:val="standardContextual"/>
         </w:rPr>
         <w:tab/>
       </w:r>
@@ -287,7 +294,7 @@
         <w:rPr>
           <w:noProof/>
         </w:rPr>
-        <w:instrText xml:space="preserve"> PAGEREF _Toc149039799 \h </w:instrText>
+        <w:instrText xml:space="preserve"> PAGEREF _Toc184368743 \h </w:instrText>
       </w:r>
       <w:r>
         <w:rPr>
@@ -320,11 +327,13 @@
           <w:tab w:val="left" w:pos="960"/>
         </w:tabs>
         <w:rPr>
-          <w:rFonts w:ascii="Calibri" w:hAnsi="Calibri"/>
+          <w:rFonts w:asciiTheme="minorHAnsi" w:eastAsiaTheme="minorEastAsia" w:hAnsiTheme="minorHAnsi" w:cstheme="minorBidi"/>
           <w:noProof/>
           <w:kern w:val="2"/>
-          <w:szCs w:val="22"/>
+          <w:sz w:val="24"/>
+          <w:szCs w:val="24"/>
           <w:lang w:eastAsia="it-IT"/>
+          <w14:ligatures w14:val="standardContextual"/>
         </w:rPr>
       </w:pPr>
       <w:r>
@@ -335,11 +344,13 @@
       </w:r>
       <w:r>
         <w:rPr>
-          <w:rFonts w:ascii="Calibri" w:hAnsi="Calibri"/>
+          <w:rFonts w:asciiTheme="minorHAnsi" w:eastAsiaTheme="minorEastAsia" w:hAnsiTheme="minorHAnsi" w:cstheme="minorBidi"/>
           <w:noProof/>
           <w:kern w:val="2"/>
-          <w:szCs w:val="22"/>
+          <w:sz w:val="24"/>
+          <w:szCs w:val="24"/>
           <w:lang w:eastAsia="it-IT"/>
+          <w14:ligatures w14:val="standardContextual"/>
         </w:rPr>
         <w:tab/>
       </w:r>
@@ -365,7 +376,7 @@
         <w:rPr>
           <w:noProof/>
         </w:rPr>
-        <w:instrText xml:space="preserve"> PAGEREF _Toc149039800 \h </w:instrText>
+        <w:instrText xml:space="preserve"> PAGEREF _Toc184368744 \h </w:instrText>
       </w:r>
       <w:r>
         <w:rPr>
@@ -398,11 +409,13 @@
           <w:tab w:val="left" w:pos="960"/>
         </w:tabs>
         <w:rPr>
-          <w:rFonts w:ascii="Calibri" w:hAnsi="Calibri"/>
+          <w:rFonts w:asciiTheme="minorHAnsi" w:eastAsiaTheme="minorEastAsia" w:hAnsiTheme="minorHAnsi" w:cstheme="minorBidi"/>
           <w:noProof/>
           <w:kern w:val="2"/>
-          <w:szCs w:val="22"/>
+          <w:sz w:val="24"/>
+          <w:szCs w:val="24"/>
           <w:lang w:eastAsia="it-IT"/>
+          <w14:ligatures w14:val="standardContextual"/>
         </w:rPr>
       </w:pPr>
       <w:r>
@@ -413,11 +426,13 @@
       </w:r>
       <w:r>
         <w:rPr>
-          <w:rFonts w:ascii="Calibri" w:hAnsi="Calibri"/>
+          <w:rFonts w:asciiTheme="minorHAnsi" w:eastAsiaTheme="minorEastAsia" w:hAnsiTheme="minorHAnsi" w:cstheme="minorBidi"/>
           <w:noProof/>
           <w:kern w:val="2"/>
-          <w:szCs w:val="22"/>
+          <w:sz w:val="24"/>
+          <w:szCs w:val="24"/>
           <w:lang w:eastAsia="it-IT"/>
+          <w14:ligatures w14:val="standardContextual"/>
         </w:rPr>
         <w:tab/>
       </w:r>
@@ -443,7 +458,7 @@
         <w:rPr>
           <w:noProof/>
         </w:rPr>
-        <w:instrText xml:space="preserve"> PAGEREF _Toc149039801 \h </w:instrText>
+        <w:instrText xml:space="preserve"> PAGEREF _Toc184368745 \h </w:instrText>
       </w:r>
       <w:r>
         <w:rPr>
@@ -476,11 +491,13 @@
           <w:tab w:val="left" w:pos="960"/>
         </w:tabs>
         <w:rPr>
-          <w:rFonts w:ascii="Calibri" w:hAnsi="Calibri"/>
+          <w:rFonts w:asciiTheme="minorHAnsi" w:eastAsiaTheme="minorEastAsia" w:hAnsiTheme="minorHAnsi" w:cstheme="minorBidi"/>
           <w:noProof/>
           <w:kern w:val="2"/>
-          <w:szCs w:val="22"/>
+          <w:sz w:val="24"/>
+          <w:szCs w:val="24"/>
           <w:lang w:eastAsia="it-IT"/>
+          <w14:ligatures w14:val="standardContextual"/>
         </w:rPr>
       </w:pPr>
       <w:r>
@@ -491,11 +508,13 @@
       </w:r>
       <w:r>
         <w:rPr>
-          <w:rFonts w:ascii="Calibri" w:hAnsi="Calibri"/>
+          <w:rFonts w:asciiTheme="minorHAnsi" w:eastAsiaTheme="minorEastAsia" w:hAnsiTheme="minorHAnsi" w:cstheme="minorBidi"/>
           <w:noProof/>
           <w:kern w:val="2"/>
-          <w:szCs w:val="22"/>
+          <w:sz w:val="24"/>
+          <w:szCs w:val="24"/>
           <w:lang w:eastAsia="it-IT"/>
+          <w14:ligatures w14:val="standardContextual"/>
         </w:rPr>
         <w:tab/>
       </w:r>
@@ -521,7 +540,7 @@
         <w:rPr>
           <w:noProof/>
         </w:rPr>
-        <w:instrText xml:space="preserve"> PAGEREF _Toc149039802 \h </w:instrText>
+        <w:instrText xml:space="preserve"> PAGEREF _Toc184368746 \h </w:instrText>
       </w:r>
       <w:r>
         <w:rPr>
@@ -554,11 +573,13 @@
           <w:tab w:val="left" w:pos="960"/>
         </w:tabs>
         <w:rPr>
-          <w:rFonts w:ascii="Calibri" w:hAnsi="Calibri"/>
+          <w:rFonts w:asciiTheme="minorHAnsi" w:eastAsiaTheme="minorEastAsia" w:hAnsiTheme="minorHAnsi" w:cstheme="minorBidi"/>
           <w:noProof/>
           <w:kern w:val="2"/>
-          <w:szCs w:val="22"/>
+          <w:sz w:val="24"/>
+          <w:szCs w:val="24"/>
           <w:lang w:eastAsia="it-IT"/>
+          <w14:ligatures w14:val="standardContextual"/>
         </w:rPr>
       </w:pPr>
       <w:r>
@@ -569,11 +590,13 @@
       </w:r>
       <w:r>
         <w:rPr>
-          <w:rFonts w:ascii="Calibri" w:hAnsi="Calibri"/>
+          <w:rFonts w:asciiTheme="minorHAnsi" w:eastAsiaTheme="minorEastAsia" w:hAnsiTheme="minorHAnsi" w:cstheme="minorBidi"/>
           <w:noProof/>
           <w:kern w:val="2"/>
-          <w:szCs w:val="22"/>
+          <w:sz w:val="24"/>
+          <w:szCs w:val="24"/>
           <w:lang w:eastAsia="it-IT"/>
+          <w14:ligatures w14:val="standardContextual"/>
         </w:rPr>
         <w:tab/>
       </w:r>
@@ -599,7 +622,7 @@
         <w:rPr>
           <w:noProof/>
         </w:rPr>
-        <w:instrText xml:space="preserve"> PAGEREF _Toc149039803 \h </w:instrText>
+        <w:instrText xml:space="preserve"> PAGEREF _Toc184368747 \h </w:instrText>
       </w:r>
       <w:r>
         <w:rPr>
@@ -629,12 +652,12 @@
       <w:pPr>
         <w:pStyle w:val="Sommario1"/>
         <w:rPr>
-          <w:rFonts w:ascii="Calibri" w:hAnsi="Calibri"/>
+          <w:rFonts w:asciiTheme="minorHAnsi" w:eastAsiaTheme="minorEastAsia" w:hAnsiTheme="minorHAnsi" w:cstheme="minorBidi"/>
           <w:b w:val="0"/>
           <w:kern w:val="2"/>
-          <w:sz w:val="22"/>
-          <w:szCs w:val="22"/>
+          <w:szCs w:val="24"/>
           <w:lang w:eastAsia="it-IT"/>
+          <w14:ligatures w14:val="standardContextual"/>
         </w:rPr>
       </w:pPr>
       <w:r>
@@ -642,12 +665,12 @@
       </w:r>
       <w:r>
         <w:rPr>
-          <w:rFonts w:ascii="Calibri" w:hAnsi="Calibri"/>
+          <w:rFonts w:asciiTheme="minorHAnsi" w:eastAsiaTheme="minorEastAsia" w:hAnsiTheme="minorHAnsi" w:cstheme="minorBidi"/>
           <w:b w:val="0"/>
           <w:kern w:val="2"/>
-          <w:sz w:val="22"/>
-          <w:szCs w:val="22"/>
+          <w:szCs w:val="24"/>
           <w:lang w:eastAsia="it-IT"/>
+          <w14:ligatures w14:val="standardContextual"/>
         </w:rPr>
         <w:tab/>
       </w:r>
@@ -661,7 +684,7 @@
         <w:fldChar w:fldCharType="begin"/>
       </w:r>
       <w:r>
-        <w:instrText xml:space="preserve"> PAGEREF _Toc149039804 \h </w:instrText>
+        <w:instrText xml:space="preserve"> PAGEREF _Toc184368748 \h </w:instrText>
       </w:r>
       <w:r>
         <w:fldChar w:fldCharType="separate"/>
@@ -680,11 +703,13 @@
           <w:tab w:val="left" w:pos="960"/>
         </w:tabs>
         <w:rPr>
-          <w:rFonts w:ascii="Calibri" w:hAnsi="Calibri"/>
+          <w:rFonts w:asciiTheme="minorHAnsi" w:eastAsiaTheme="minorEastAsia" w:hAnsiTheme="minorHAnsi" w:cstheme="minorBidi"/>
           <w:noProof/>
           <w:kern w:val="2"/>
-          <w:szCs w:val="22"/>
+          <w:sz w:val="24"/>
+          <w:szCs w:val="24"/>
           <w:lang w:eastAsia="it-IT"/>
+          <w14:ligatures w14:val="standardContextual"/>
         </w:rPr>
       </w:pPr>
       <w:r>
@@ -695,11 +720,13 @@
       </w:r>
       <w:r>
         <w:rPr>
-          <w:rFonts w:ascii="Calibri" w:hAnsi="Calibri"/>
+          <w:rFonts w:asciiTheme="minorHAnsi" w:eastAsiaTheme="minorEastAsia" w:hAnsiTheme="minorHAnsi" w:cstheme="minorBidi"/>
           <w:noProof/>
           <w:kern w:val="2"/>
-          <w:szCs w:val="22"/>
+          <w:sz w:val="24"/>
+          <w:szCs w:val="24"/>
           <w:lang w:eastAsia="it-IT"/>
+          <w14:ligatures w14:val="standardContextual"/>
         </w:rPr>
         <w:tab/>
       </w:r>
@@ -725,7 +752,7 @@
         <w:rPr>
           <w:noProof/>
         </w:rPr>
-        <w:instrText xml:space="preserve"> PAGEREF _Toc149039805 \h </w:instrText>
+        <w:instrText xml:space="preserve"> PAGEREF _Toc184368749 \h </w:instrText>
       </w:r>
       <w:r>
         <w:rPr>
@@ -758,11 +785,13 @@
           <w:tab w:val="left" w:pos="960"/>
         </w:tabs>
         <w:rPr>
-          <w:rFonts w:ascii="Calibri" w:hAnsi="Calibri"/>
+          <w:rFonts w:asciiTheme="minorHAnsi" w:eastAsiaTheme="minorEastAsia" w:hAnsiTheme="minorHAnsi" w:cstheme="minorBidi"/>
           <w:noProof/>
           <w:kern w:val="2"/>
-          <w:szCs w:val="22"/>
+          <w:sz w:val="24"/>
+          <w:szCs w:val="24"/>
           <w:lang w:eastAsia="it-IT"/>
+          <w14:ligatures w14:val="standardContextual"/>
         </w:rPr>
       </w:pPr>
       <w:r>
@@ -773,11 +802,13 @@
       </w:r>
       <w:r>
         <w:rPr>
-          <w:rFonts w:ascii="Calibri" w:hAnsi="Calibri"/>
+          <w:rFonts w:asciiTheme="minorHAnsi" w:eastAsiaTheme="minorEastAsia" w:hAnsiTheme="minorHAnsi" w:cstheme="minorBidi"/>
           <w:noProof/>
           <w:kern w:val="2"/>
-          <w:szCs w:val="22"/>
+          <w:sz w:val="24"/>
+          <w:szCs w:val="24"/>
           <w:lang w:eastAsia="it-IT"/>
+          <w14:ligatures w14:val="standardContextual"/>
         </w:rPr>
         <w:tab/>
       </w:r>
@@ -803,7 +834,7 @@
         <w:rPr>
           <w:noProof/>
         </w:rPr>
-        <w:instrText xml:space="preserve"> PAGEREF _Toc149039806 \h </w:instrText>
+        <w:instrText xml:space="preserve"> PAGEREF _Toc184368750 \h </w:instrText>
       </w:r>
       <w:r>
         <w:rPr>
@@ -836,11 +867,13 @@
           <w:tab w:val="left" w:pos="960"/>
         </w:tabs>
         <w:rPr>
-          <w:rFonts w:ascii="Calibri" w:hAnsi="Calibri"/>
+          <w:rFonts w:asciiTheme="minorHAnsi" w:eastAsiaTheme="minorEastAsia" w:hAnsiTheme="minorHAnsi" w:cstheme="minorBidi"/>
           <w:noProof/>
           <w:kern w:val="2"/>
-          <w:szCs w:val="22"/>
+          <w:sz w:val="24"/>
+          <w:szCs w:val="24"/>
           <w:lang w:eastAsia="it-IT"/>
+          <w14:ligatures w14:val="standardContextual"/>
         </w:rPr>
       </w:pPr>
       <w:r>
@@ -851,11 +884,13 @@
       </w:r>
       <w:r>
         <w:rPr>
-          <w:rFonts w:ascii="Calibri" w:hAnsi="Calibri"/>
+          <w:rFonts w:asciiTheme="minorHAnsi" w:eastAsiaTheme="minorEastAsia" w:hAnsiTheme="minorHAnsi" w:cstheme="minorBidi"/>
           <w:noProof/>
           <w:kern w:val="2"/>
-          <w:szCs w:val="22"/>
+          <w:sz w:val="24"/>
+          <w:szCs w:val="24"/>
           <w:lang w:eastAsia="it-IT"/>
+          <w14:ligatures w14:val="standardContextual"/>
         </w:rPr>
         <w:tab/>
       </w:r>
@@ -881,7 +916,7 @@
         <w:rPr>
           <w:noProof/>
         </w:rPr>
-        <w:instrText xml:space="preserve"> PAGEREF _Toc149039807 \h </w:instrText>
+        <w:instrText xml:space="preserve"> PAGEREF _Toc184368751 \h </w:instrText>
       </w:r>
       <w:r>
         <w:rPr>
@@ -914,11 +949,13 @@
           <w:tab w:val="left" w:pos="960"/>
         </w:tabs>
         <w:rPr>
-          <w:rFonts w:ascii="Calibri" w:hAnsi="Calibri"/>
+          <w:rFonts w:asciiTheme="minorHAnsi" w:eastAsiaTheme="minorEastAsia" w:hAnsiTheme="minorHAnsi" w:cstheme="minorBidi"/>
           <w:noProof/>
           <w:kern w:val="2"/>
-          <w:szCs w:val="22"/>
+          <w:sz w:val="24"/>
+          <w:szCs w:val="24"/>
           <w:lang w:eastAsia="it-IT"/>
+          <w14:ligatures w14:val="standardContextual"/>
         </w:rPr>
       </w:pPr>
       <w:r>
@@ -929,11 +966,13 @@
       </w:r>
       <w:r>
         <w:rPr>
-          <w:rFonts w:ascii="Calibri" w:hAnsi="Calibri"/>
+          <w:rFonts w:asciiTheme="minorHAnsi" w:eastAsiaTheme="minorEastAsia" w:hAnsiTheme="minorHAnsi" w:cstheme="minorBidi"/>
           <w:noProof/>
           <w:kern w:val="2"/>
-          <w:szCs w:val="22"/>
+          <w:sz w:val="24"/>
+          <w:szCs w:val="24"/>
           <w:lang w:eastAsia="it-IT"/>
+          <w14:ligatures w14:val="standardContextual"/>
         </w:rPr>
         <w:tab/>
       </w:r>
@@ -959,7 +998,7 @@
         <w:rPr>
           <w:noProof/>
         </w:rPr>
-        <w:instrText xml:space="preserve"> PAGEREF _Toc149039808 \h </w:instrText>
+        <w:instrText xml:space="preserve"> PAGEREF _Toc184368752 \h </w:instrText>
       </w:r>
       <w:r>
         <w:rPr>
@@ -992,11 +1031,13 @@
           <w:tab w:val="left" w:pos="960"/>
         </w:tabs>
         <w:rPr>
-          <w:rFonts w:ascii="Calibri" w:hAnsi="Calibri"/>
+          <w:rFonts w:asciiTheme="minorHAnsi" w:eastAsiaTheme="minorEastAsia" w:hAnsiTheme="minorHAnsi" w:cstheme="minorBidi"/>
           <w:noProof/>
           <w:kern w:val="2"/>
-          <w:szCs w:val="22"/>
+          <w:sz w:val="24"/>
+          <w:szCs w:val="24"/>
           <w:lang w:eastAsia="it-IT"/>
+          <w14:ligatures w14:val="standardContextual"/>
         </w:rPr>
       </w:pPr>
       <w:r>
@@ -1007,11 +1048,13 @@
       </w:r>
       <w:r>
         <w:rPr>
-          <w:rFonts w:ascii="Calibri" w:hAnsi="Calibri"/>
+          <w:rFonts w:asciiTheme="minorHAnsi" w:eastAsiaTheme="minorEastAsia" w:hAnsiTheme="minorHAnsi" w:cstheme="minorBidi"/>
           <w:noProof/>
           <w:kern w:val="2"/>
-          <w:szCs w:val="22"/>
+          <w:sz w:val="24"/>
+          <w:szCs w:val="24"/>
           <w:lang w:eastAsia="it-IT"/>
+          <w14:ligatures w14:val="standardContextual"/>
         </w:rPr>
         <w:tab/>
       </w:r>
@@ -1037,7 +1080,7 @@
         <w:rPr>
           <w:noProof/>
         </w:rPr>
-        <w:instrText xml:space="preserve"> PAGEREF _Toc149039809 \h </w:instrText>
+        <w:instrText xml:space="preserve"> PAGEREF _Toc184368753 \h </w:instrText>
       </w:r>
       <w:r>
         <w:rPr>
@@ -1070,11 +1113,13 @@
           <w:tab w:val="left" w:pos="960"/>
         </w:tabs>
         <w:rPr>
-          <w:rFonts w:ascii="Calibri" w:hAnsi="Calibri"/>
+          <w:rFonts w:asciiTheme="minorHAnsi" w:eastAsiaTheme="minorEastAsia" w:hAnsiTheme="minorHAnsi" w:cstheme="minorBidi"/>
           <w:noProof/>
           <w:kern w:val="2"/>
-          <w:szCs w:val="22"/>
+          <w:sz w:val="24"/>
+          <w:szCs w:val="24"/>
           <w:lang w:eastAsia="it-IT"/>
+          <w14:ligatures w14:val="standardContextual"/>
         </w:rPr>
       </w:pPr>
       <w:r>
@@ -1085,11 +1130,13 @@
       </w:r>
       <w:r>
         <w:rPr>
-          <w:rFonts w:ascii="Calibri" w:hAnsi="Calibri"/>
+          <w:rFonts w:asciiTheme="minorHAnsi" w:eastAsiaTheme="minorEastAsia" w:hAnsiTheme="minorHAnsi" w:cstheme="minorBidi"/>
           <w:noProof/>
           <w:kern w:val="2"/>
-          <w:szCs w:val="22"/>
+          <w:sz w:val="24"/>
+          <w:szCs w:val="24"/>
           <w:lang w:eastAsia="it-IT"/>
+          <w14:ligatures w14:val="standardContextual"/>
         </w:rPr>
         <w:tab/>
       </w:r>
@@ -1097,7 +1144,7 @@
         <w:rPr>
           <w:noProof/>
         </w:rPr>
-        <w:t>User Documentation</w:t>
+        <w:t>Assumptions of Use</w:t>
       </w:r>
       <w:r>
         <w:rPr>
@@ -1115,7 +1162,7 @@
         <w:rPr>
           <w:noProof/>
         </w:rPr>
-        <w:instrText xml:space="preserve"> PAGEREF _Toc149039810 \h </w:instrText>
+        <w:instrText xml:space="preserve"> PAGEREF _Toc184368754 \h </w:instrText>
       </w:r>
       <w:r>
         <w:rPr>
@@ -1143,92 +1190,14 @@
     </w:p>
     <w:p>
       <w:pPr>
-        <w:pStyle w:val="Sommario2"/>
-        <w:tabs>
-          <w:tab w:val="left" w:pos="960"/>
-        </w:tabs>
-        <w:rPr>
-          <w:rFonts w:ascii="Calibri" w:hAnsi="Calibri"/>
-          <w:noProof/>
-          <w:kern w:val="2"/>
-          <w:szCs w:val="22"/>
-          <w:lang w:eastAsia="it-IT"/>
-        </w:rPr>
-      </w:pPr>
-      <w:r>
-        <w:rPr>
-          <w:noProof/>
-        </w:rPr>
-        <w:t>2.7</w:t>
-      </w:r>
-      <w:r>
-        <w:rPr>
-          <w:rFonts w:ascii="Calibri" w:hAnsi="Calibri"/>
-          <w:noProof/>
-          <w:kern w:val="2"/>
-          <w:szCs w:val="22"/>
-          <w:lang w:eastAsia="it-IT"/>
-        </w:rPr>
-        <w:tab/>
-      </w:r>
-      <w:r>
-        <w:rPr>
-          <w:noProof/>
-        </w:rPr>
-        <w:t>Assumptions of Use</w:t>
-      </w:r>
-      <w:r>
-        <w:rPr>
-          <w:noProof/>
-        </w:rPr>
-        <w:tab/>
-      </w:r>
-      <w:r>
-        <w:rPr>
-          <w:noProof/>
-        </w:rPr>
-        <w:fldChar w:fldCharType="begin"/>
-      </w:r>
-      <w:r>
-        <w:rPr>
-          <w:noProof/>
-        </w:rPr>
-        <w:instrText xml:space="preserve"> PAGEREF _Toc149039811 \h </w:instrText>
-      </w:r>
-      <w:r>
-        <w:rPr>
-          <w:noProof/>
-        </w:rPr>
-      </w:r>
-      <w:r>
-        <w:rPr>
-          <w:noProof/>
-        </w:rPr>
-        <w:fldChar w:fldCharType="separate"/>
-      </w:r>
-      <w:r>
-        <w:rPr>
-          <w:noProof/>
-        </w:rPr>
-        <w:t>3</w:t>
-      </w:r>
-      <w:r>
-        <w:rPr>
-          <w:noProof/>
-        </w:rPr>
-        <w:fldChar w:fldCharType="end"/>
-      </w:r>
-    </w:p>
-    <w:p>
-      <w:pPr>
         <w:pStyle w:val="Sommario1"/>
         <w:rPr>
-          <w:rFonts w:ascii="Calibri" w:hAnsi="Calibri"/>
+          <w:rFonts w:asciiTheme="minorHAnsi" w:eastAsiaTheme="minorEastAsia" w:hAnsiTheme="minorHAnsi" w:cstheme="minorBidi"/>
           <w:b w:val="0"/>
           <w:kern w:val="2"/>
-          <w:sz w:val="22"/>
-          <w:szCs w:val="22"/>
+          <w:szCs w:val="24"/>
           <w:lang w:eastAsia="it-IT"/>
+          <w14:ligatures w14:val="standardContextual"/>
         </w:rPr>
       </w:pPr>
       <w:r>
@@ -1236,12 +1205,12 @@
       </w:r>
       <w:r>
         <w:rPr>
-          <w:rFonts w:ascii="Calibri" w:hAnsi="Calibri"/>
+          <w:rFonts w:asciiTheme="minorHAnsi" w:eastAsiaTheme="minorEastAsia" w:hAnsiTheme="minorHAnsi" w:cstheme="minorBidi"/>
           <w:b w:val="0"/>
           <w:kern w:val="2"/>
-          <w:sz w:val="22"/>
-          <w:szCs w:val="22"/>
+          <w:szCs w:val="24"/>
           <w:lang w:eastAsia="it-IT"/>
+          <w14:ligatures w14:val="standardContextual"/>
         </w:rPr>
         <w:tab/>
       </w:r>
@@ -1255,7 +1224,7 @@
         <w:fldChar w:fldCharType="begin"/>
       </w:r>
       <w:r>
-        <w:instrText xml:space="preserve"> PAGEREF _Toc149039812 \h </w:instrText>
+        <w:instrText xml:space="preserve"> PAGEREF _Toc184368755 \h </w:instrText>
       </w:r>
       <w:r>
         <w:fldChar w:fldCharType="separate"/>
@@ -1274,11 +1243,13 @@
           <w:tab w:val="left" w:pos="960"/>
         </w:tabs>
         <w:rPr>
-          <w:rFonts w:ascii="Calibri" w:hAnsi="Calibri"/>
+          <w:rFonts w:asciiTheme="minorHAnsi" w:eastAsiaTheme="minorEastAsia" w:hAnsiTheme="minorHAnsi" w:cstheme="minorBidi"/>
           <w:noProof/>
           <w:kern w:val="2"/>
-          <w:szCs w:val="22"/>
+          <w:sz w:val="24"/>
+          <w:szCs w:val="24"/>
           <w:lang w:eastAsia="it-IT"/>
+          <w14:ligatures w14:val="standardContextual"/>
         </w:rPr>
       </w:pPr>
       <w:r>
@@ -1289,11 +1260,13 @@
       </w:r>
       <w:r>
         <w:rPr>
-          <w:rFonts w:ascii="Calibri" w:hAnsi="Calibri"/>
+          <w:rFonts w:asciiTheme="minorHAnsi" w:eastAsiaTheme="minorEastAsia" w:hAnsiTheme="minorHAnsi" w:cstheme="minorBidi"/>
           <w:noProof/>
           <w:kern w:val="2"/>
-          <w:szCs w:val="22"/>
+          <w:sz w:val="24"/>
+          <w:szCs w:val="24"/>
           <w:lang w:eastAsia="it-IT"/>
+          <w14:ligatures w14:val="standardContextual"/>
         </w:rPr>
         <w:tab/>
       </w:r>
@@ -1301,7 +1274,7 @@
         <w:rPr>
           <w:noProof/>
         </w:rPr>
-        <w:t>Use case name and identifier</w:t>
+        <w:t>Reach the end of the road</w:t>
       </w:r>
       <w:r>
         <w:rPr>
@@ -1319,7 +1292,7 @@
         <w:rPr>
           <w:noProof/>
         </w:rPr>
-        <w:instrText xml:space="preserve"> PAGEREF _Toc149039813 \h </w:instrText>
+        <w:instrText xml:space="preserve"> PAGEREF _Toc184368757 \h </w:instrText>
       </w:r>
       <w:r>
         <w:rPr>
@@ -1352,11 +1325,13 @@
           <w:tab w:val="left" w:pos="960"/>
         </w:tabs>
         <w:rPr>
-          <w:rFonts w:ascii="Calibri" w:hAnsi="Calibri"/>
+          <w:rFonts w:asciiTheme="minorHAnsi" w:eastAsiaTheme="minorEastAsia" w:hAnsiTheme="minorHAnsi" w:cstheme="minorBidi"/>
           <w:noProof/>
           <w:kern w:val="2"/>
-          <w:szCs w:val="22"/>
+          <w:sz w:val="24"/>
+          <w:szCs w:val="24"/>
           <w:lang w:eastAsia="it-IT"/>
+          <w14:ligatures w14:val="standardContextual"/>
         </w:rPr>
       </w:pPr>
       <w:r>
@@ -1367,11 +1342,13 @@
       </w:r>
       <w:r>
         <w:rPr>
-          <w:rFonts w:ascii="Calibri" w:hAnsi="Calibri"/>
+          <w:rFonts w:asciiTheme="minorHAnsi" w:eastAsiaTheme="minorEastAsia" w:hAnsiTheme="minorHAnsi" w:cstheme="minorBidi"/>
           <w:noProof/>
           <w:kern w:val="2"/>
-          <w:szCs w:val="22"/>
+          <w:sz w:val="24"/>
+          <w:szCs w:val="24"/>
           <w:lang w:eastAsia="it-IT"/>
+          <w14:ligatures w14:val="standardContextual"/>
         </w:rPr>
         <w:tab/>
       </w:r>
@@ -1379,7 +1356,7 @@
         <w:rPr>
           <w:noProof/>
         </w:rPr>
-        <w:t>EXAMPLE: Withdraw money from ATM (U2)</w:t>
+        <w:t>Come back to the start</w:t>
       </w:r>
       <w:r>
         <w:rPr>
@@ -1397,7 +1374,7 @@
         <w:rPr>
           <w:noProof/>
         </w:rPr>
-        <w:instrText xml:space="preserve"> PAGEREF _Toc149039814 \h </w:instrText>
+        <w:instrText xml:space="preserve"> PAGEREF _Toc184368758 \h </w:instrText>
       </w:r>
       <w:r>
         <w:rPr>
@@ -1425,92 +1402,14 @@
     </w:p>
     <w:p>
       <w:pPr>
-        <w:pStyle w:val="Sommario2"/>
-        <w:tabs>
-          <w:tab w:val="left" w:pos="960"/>
-        </w:tabs>
-        <w:rPr>
-          <w:rFonts w:ascii="Calibri" w:hAnsi="Calibri"/>
-          <w:noProof/>
-          <w:kern w:val="2"/>
-          <w:szCs w:val="22"/>
-          <w:lang w:eastAsia="it-IT"/>
-        </w:rPr>
-      </w:pPr>
-      <w:r>
-        <w:rPr>
-          <w:noProof/>
-        </w:rPr>
-        <w:t>3.3</w:t>
-      </w:r>
-      <w:r>
-        <w:rPr>
-          <w:rFonts w:ascii="Calibri" w:hAnsi="Calibri"/>
-          <w:noProof/>
-          <w:kern w:val="2"/>
-          <w:szCs w:val="22"/>
-          <w:lang w:eastAsia="it-IT"/>
-        </w:rPr>
-        <w:tab/>
-      </w:r>
-      <w:r>
-        <w:rPr>
-          <w:noProof/>
-        </w:rPr>
-        <w:t>EXAMPLE: Deposit money into ATM  (U3)</w:t>
-      </w:r>
-      <w:r>
-        <w:rPr>
-          <w:noProof/>
-        </w:rPr>
-        <w:tab/>
-      </w:r>
-      <w:r>
-        <w:rPr>
-          <w:noProof/>
-        </w:rPr>
-        <w:fldChar w:fldCharType="begin"/>
-      </w:r>
-      <w:r>
-        <w:rPr>
-          <w:noProof/>
-        </w:rPr>
-        <w:instrText xml:space="preserve"> PAGEREF _Toc149039815 \h </w:instrText>
-      </w:r>
-      <w:r>
-        <w:rPr>
-          <w:noProof/>
-        </w:rPr>
-      </w:r>
-      <w:r>
-        <w:rPr>
-          <w:noProof/>
-        </w:rPr>
-        <w:fldChar w:fldCharType="separate"/>
-      </w:r>
-      <w:r>
-        <w:rPr>
-          <w:noProof/>
-        </w:rPr>
-        <w:t>5</w:t>
-      </w:r>
-      <w:r>
-        <w:rPr>
-          <w:noProof/>
-        </w:rPr>
-        <w:fldChar w:fldCharType="end"/>
-      </w:r>
-    </w:p>
-    <w:p>
-      <w:pPr>
         <w:pStyle w:val="Sommario1"/>
         <w:rPr>
-          <w:rFonts w:ascii="Calibri" w:hAnsi="Calibri"/>
+          <w:rFonts w:asciiTheme="minorHAnsi" w:eastAsiaTheme="minorEastAsia" w:hAnsiTheme="minorHAnsi" w:cstheme="minorBidi"/>
           <w:b w:val="0"/>
           <w:kern w:val="2"/>
-          <w:sz w:val="22"/>
-          <w:szCs w:val="22"/>
+          <w:szCs w:val="24"/>
           <w:lang w:eastAsia="it-IT"/>
+          <w14:ligatures w14:val="standardContextual"/>
         </w:rPr>
       </w:pPr>
       <w:r>
@@ -1518,12 +1417,12 @@
       </w:r>
       <w:r>
         <w:rPr>
-          <w:rFonts w:ascii="Calibri" w:hAnsi="Calibri"/>
+          <w:rFonts w:asciiTheme="minorHAnsi" w:eastAsiaTheme="minorEastAsia" w:hAnsiTheme="minorHAnsi" w:cstheme="minorBidi"/>
           <w:b w:val="0"/>
           <w:kern w:val="2"/>
-          <w:sz w:val="22"/>
-          <w:szCs w:val="22"/>
+          <w:szCs w:val="24"/>
           <w:lang w:eastAsia="it-IT"/>
+          <w14:ligatures w14:val="standardContextual"/>
         </w:rPr>
         <w:tab/>
       </w:r>
@@ -1537,7 +1436,7 @@
         <w:fldChar w:fldCharType="begin"/>
       </w:r>
       <w:r>
-        <w:instrText xml:space="preserve"> PAGEREF _Toc149039816 \h </w:instrText>
+        <w:instrText xml:space="preserve"> PAGEREF _Toc184368759 \h </w:instrText>
       </w:r>
       <w:r>
         <w:fldChar w:fldCharType="separate"/>
@@ -1556,11 +1455,13 @@
           <w:tab w:val="left" w:pos="960"/>
         </w:tabs>
         <w:rPr>
-          <w:rFonts w:ascii="Calibri" w:hAnsi="Calibri"/>
+          <w:rFonts w:asciiTheme="minorHAnsi" w:eastAsiaTheme="minorEastAsia" w:hAnsiTheme="minorHAnsi" w:cstheme="minorBidi"/>
           <w:noProof/>
           <w:kern w:val="2"/>
-          <w:szCs w:val="22"/>
+          <w:sz w:val="24"/>
+          <w:szCs w:val="24"/>
           <w:lang w:eastAsia="it-IT"/>
+          <w14:ligatures w14:val="standardContextual"/>
         </w:rPr>
       </w:pPr>
       <w:r>
@@ -1571,11 +1472,13 @@
       </w:r>
       <w:r>
         <w:rPr>
-          <w:rFonts w:ascii="Calibri" w:hAnsi="Calibri"/>
+          <w:rFonts w:asciiTheme="minorHAnsi" w:eastAsiaTheme="minorEastAsia" w:hAnsiTheme="minorHAnsi" w:cstheme="minorBidi"/>
           <w:noProof/>
           <w:kern w:val="2"/>
-          <w:szCs w:val="22"/>
+          <w:sz w:val="24"/>
+          <w:szCs w:val="24"/>
           <w:lang w:eastAsia="it-IT"/>
+          <w14:ligatures w14:val="standardContextual"/>
         </w:rPr>
         <w:tab/>
       </w:r>
@@ -1601,7 +1504,7 @@
         <w:rPr>
           <w:noProof/>
         </w:rPr>
-        <w:instrText xml:space="preserve"> PAGEREF _Toc149039817 \h </w:instrText>
+        <w:instrText xml:space="preserve"> PAGEREF _Toc184368760 \h </w:instrText>
       </w:r>
       <w:r>
         <w:rPr>
@@ -1634,11 +1537,13 @@
           <w:tab w:val="left" w:pos="960"/>
         </w:tabs>
         <w:rPr>
-          <w:rFonts w:ascii="Calibri" w:hAnsi="Calibri"/>
+          <w:rFonts w:asciiTheme="minorHAnsi" w:eastAsiaTheme="minorEastAsia" w:hAnsiTheme="minorHAnsi" w:cstheme="minorBidi"/>
           <w:noProof/>
           <w:kern w:val="2"/>
-          <w:szCs w:val="22"/>
+          <w:sz w:val="24"/>
+          <w:szCs w:val="24"/>
           <w:lang w:eastAsia="it-IT"/>
+          <w14:ligatures w14:val="standardContextual"/>
         </w:rPr>
       </w:pPr>
       <w:r>
@@ -1649,11 +1554,13 @@
       </w:r>
       <w:r>
         <w:rPr>
-          <w:rFonts w:ascii="Calibri" w:hAnsi="Calibri"/>
+          <w:rFonts w:asciiTheme="minorHAnsi" w:eastAsiaTheme="minorEastAsia" w:hAnsiTheme="minorHAnsi" w:cstheme="minorBidi"/>
           <w:noProof/>
           <w:kern w:val="2"/>
-          <w:szCs w:val="22"/>
+          <w:sz w:val="24"/>
+          <w:szCs w:val="24"/>
           <w:lang w:eastAsia="it-IT"/>
+          <w14:ligatures w14:val="standardContextual"/>
         </w:rPr>
         <w:tab/>
       </w:r>
@@ -1679,7 +1586,7 @@
         <w:rPr>
           <w:noProof/>
         </w:rPr>
-        <w:instrText xml:space="preserve"> PAGEREF _Toc149039818 \h </w:instrText>
+        <w:instrText xml:space="preserve"> PAGEREF _Toc184368761 \h </w:instrText>
       </w:r>
       <w:r>
         <w:rPr>
@@ -1709,12 +1616,12 @@
       <w:pPr>
         <w:pStyle w:val="Sommario1"/>
         <w:rPr>
-          <w:rFonts w:ascii="Calibri" w:hAnsi="Calibri"/>
+          <w:rFonts w:asciiTheme="minorHAnsi" w:eastAsiaTheme="minorEastAsia" w:hAnsiTheme="minorHAnsi" w:cstheme="minorBidi"/>
           <w:b w:val="0"/>
           <w:kern w:val="2"/>
-          <w:sz w:val="22"/>
-          <w:szCs w:val="22"/>
+          <w:szCs w:val="24"/>
           <w:lang w:eastAsia="it-IT"/>
+          <w14:ligatures w14:val="standardContextual"/>
         </w:rPr>
       </w:pPr>
       <w:r>
@@ -1722,12 +1629,12 @@
       </w:r>
       <w:r>
         <w:rPr>
-          <w:rFonts w:ascii="Calibri" w:hAnsi="Calibri"/>
+          <w:rFonts w:asciiTheme="minorHAnsi" w:eastAsiaTheme="minorEastAsia" w:hAnsiTheme="minorHAnsi" w:cstheme="minorBidi"/>
           <w:b w:val="0"/>
           <w:kern w:val="2"/>
-          <w:sz w:val="22"/>
-          <w:szCs w:val="22"/>
+          <w:szCs w:val="24"/>
           <w:lang w:eastAsia="it-IT"/>
+          <w14:ligatures w14:val="standardContextual"/>
         </w:rPr>
         <w:tab/>
       </w:r>
@@ -1741,7 +1648,7 @@
         <w:fldChar w:fldCharType="begin"/>
       </w:r>
       <w:r>
-        <w:instrText xml:space="preserve"> PAGEREF _Toc149039819 \h </w:instrText>
+        <w:instrText xml:space="preserve"> PAGEREF _Toc184368762 \h </w:instrText>
       </w:r>
       <w:r>
         <w:fldChar w:fldCharType="separate"/>
@@ -1757,12 +1664,12 @@
       <w:pPr>
         <w:pStyle w:val="Sommario1"/>
         <w:rPr>
-          <w:rFonts w:ascii="Calibri" w:hAnsi="Calibri"/>
+          <w:rFonts w:asciiTheme="minorHAnsi" w:eastAsiaTheme="minorEastAsia" w:hAnsiTheme="minorHAnsi" w:cstheme="minorBidi"/>
           <w:b w:val="0"/>
           <w:kern w:val="2"/>
-          <w:sz w:val="22"/>
-          <w:szCs w:val="22"/>
+          <w:szCs w:val="24"/>
           <w:lang w:eastAsia="it-IT"/>
+          <w14:ligatures w14:val="standardContextual"/>
         </w:rPr>
       </w:pPr>
       <w:r>
@@ -1770,12 +1677,12 @@
       </w:r>
       <w:r>
         <w:rPr>
-          <w:rFonts w:ascii="Calibri" w:hAnsi="Calibri"/>
+          <w:rFonts w:asciiTheme="minorHAnsi" w:eastAsiaTheme="minorEastAsia" w:hAnsiTheme="minorHAnsi" w:cstheme="minorBidi"/>
           <w:b w:val="0"/>
           <w:kern w:val="2"/>
-          <w:sz w:val="22"/>
-          <w:szCs w:val="22"/>
+          <w:szCs w:val="24"/>
           <w:lang w:eastAsia="it-IT"/>
+          <w14:ligatures w14:val="standardContextual"/>
         </w:rPr>
         <w:tab/>
       </w:r>
@@ -1789,7 +1696,7 @@
         <w:fldChar w:fldCharType="begin"/>
       </w:r>
       <w:r>
-        <w:instrText xml:space="preserve"> PAGEREF _Toc149039820 \h </w:instrText>
+        <w:instrText xml:space="preserve"> PAGEREF _Toc184368763 \h </w:instrText>
       </w:r>
       <w:r>
         <w:fldChar w:fldCharType="separate"/>
@@ -1808,11 +1715,13 @@
           <w:tab w:val="left" w:pos="960"/>
         </w:tabs>
         <w:rPr>
-          <w:rFonts w:ascii="Calibri" w:hAnsi="Calibri"/>
+          <w:rFonts w:asciiTheme="minorHAnsi" w:eastAsiaTheme="minorEastAsia" w:hAnsiTheme="minorHAnsi" w:cstheme="minorBidi"/>
           <w:noProof/>
           <w:kern w:val="2"/>
-          <w:szCs w:val="22"/>
+          <w:sz w:val="24"/>
+          <w:szCs w:val="24"/>
           <w:lang w:eastAsia="it-IT"/>
+          <w14:ligatures w14:val="standardContextual"/>
         </w:rPr>
       </w:pPr>
       <w:r>
@@ -1823,11 +1732,13 @@
       </w:r>
       <w:r>
         <w:rPr>
-          <w:rFonts w:ascii="Calibri" w:hAnsi="Calibri"/>
+          <w:rFonts w:asciiTheme="minorHAnsi" w:eastAsiaTheme="minorEastAsia" w:hAnsiTheme="minorHAnsi" w:cstheme="minorBidi"/>
           <w:noProof/>
           <w:kern w:val="2"/>
-          <w:szCs w:val="22"/>
+          <w:sz w:val="24"/>
+          <w:szCs w:val="24"/>
           <w:lang w:eastAsia="it-IT"/>
+          <w14:ligatures w14:val="standardContextual"/>
         </w:rPr>
         <w:tab/>
       </w:r>
@@ -1853,7 +1764,7 @@
         <w:rPr>
           <w:noProof/>
         </w:rPr>
-        <w:instrText xml:space="preserve"> PAGEREF _Toc149039821 \h </w:instrText>
+        <w:instrText xml:space="preserve"> PAGEREF _Toc184368764 \h </w:instrText>
       </w:r>
       <w:r>
         <w:rPr>
@@ -1931,12 +1842,6 @@
         <w:gridCol w:w="1584"/>
       </w:tblGrid>
       <w:tr>
-        <w:tblPrEx>
-          <w:tblCellMar>
-            <w:top w:w="0" w:type="dxa"/>
-            <w:bottom w:w="0" w:type="dxa"/>
-          </w:tblCellMar>
-        </w:tblPrEx>
         <w:tc>
           <w:tcPr>
             <w:tcW w:w="2160" w:type="dxa"/>
@@ -1950,13 +1855,11 @@
               <w:spacing w:before="40" w:after="40"/>
               <w:rPr>
                 <w:b/>
-                <w:lang w:bidi="ar-SA"/>
               </w:rPr>
             </w:pPr>
             <w:r>
               <w:rPr>
                 <w:b/>
-                <w:lang w:bidi="ar-SA"/>
               </w:rPr>
               <w:t>Name</w:t>
             </w:r>
@@ -1975,13 +1878,11 @@
               <w:spacing w:before="40" w:after="40"/>
               <w:rPr>
                 <w:b/>
-                <w:lang w:bidi="ar-SA"/>
               </w:rPr>
             </w:pPr>
             <w:r>
               <w:rPr>
                 <w:b/>
-                <w:lang w:bidi="ar-SA"/>
               </w:rPr>
               <w:t>Date</w:t>
             </w:r>
@@ -2000,13 +1901,11 @@
               <w:spacing w:before="40" w:after="40"/>
               <w:rPr>
                 <w:b/>
-                <w:lang w:bidi="ar-SA"/>
               </w:rPr>
             </w:pPr>
             <w:r>
               <w:rPr>
                 <w:b/>
-                <w:lang w:bidi="ar-SA"/>
               </w:rPr>
               <w:t>Reason For Changes</w:t>
             </w:r>
@@ -2025,13 +1924,11 @@
               <w:spacing w:before="40" w:after="40"/>
               <w:rPr>
                 <w:b/>
-                <w:lang w:bidi="ar-SA"/>
               </w:rPr>
             </w:pPr>
             <w:r>
               <w:rPr>
                 <w:b/>
-                <w:lang w:bidi="ar-SA"/>
               </w:rPr>
               <w:t>Version</w:t>
             </w:r>
@@ -2039,12 +1936,6 @@
         </w:tc>
       </w:tr>
       <w:tr>
-        <w:tblPrEx>
-          <w:tblCellMar>
-            <w:top w:w="0" w:type="dxa"/>
-            <w:bottom w:w="0" w:type="dxa"/>
-          </w:tblCellMar>
-        </w:tblPrEx>
         <w:tc>
           <w:tcPr>
             <w:tcW w:w="2160" w:type="dxa"/>
@@ -2055,14 +1946,8 @@
           <w:p>
             <w:pPr>
               <w:spacing w:before="40" w:after="40"/>
-              <w:rPr>
-                <w:lang w:bidi="ar-SA"/>
-              </w:rPr>
             </w:pPr>
             <w:r>
-              <w:rPr>
-                <w:lang w:bidi="ar-SA"/>
-              </w:rPr>
               <w:t>Person’s Name, not “Company X”. Multiple people are okay if they all worked on this version</w:t>
             </w:r>
           </w:p>
@@ -2077,9 +1962,6 @@
           <w:p>
             <w:pPr>
               <w:spacing w:before="40" w:after="40"/>
-              <w:rPr>
-                <w:lang w:bidi="ar-SA"/>
-              </w:rPr>
             </w:pPr>
           </w:p>
         </w:tc>
@@ -2093,9 +1975,6 @@
           <w:p>
             <w:pPr>
               <w:spacing w:before="40" w:after="40"/>
-              <w:rPr>
-                <w:lang w:bidi="ar-SA"/>
-              </w:rPr>
             </w:pPr>
           </w:p>
         </w:tc>
@@ -2109,20 +1988,11 @@
           <w:p>
             <w:pPr>
               <w:spacing w:before="40" w:after="40"/>
-              <w:rPr>
-                <w:lang w:bidi="ar-SA"/>
-              </w:rPr>
             </w:pPr>
           </w:p>
         </w:tc>
       </w:tr>
       <w:tr>
-        <w:tblPrEx>
-          <w:tblCellMar>
-            <w:top w:w="0" w:type="dxa"/>
-            <w:bottom w:w="0" w:type="dxa"/>
-          </w:tblCellMar>
-        </w:tblPrEx>
         <w:tc>
           <w:tcPr>
             <w:tcW w:w="2160" w:type="dxa"/>
@@ -2133,9 +2003,6 @@
           <w:p>
             <w:pPr>
               <w:spacing w:before="40" w:after="40"/>
-              <w:rPr>
-                <w:lang w:bidi="ar-SA"/>
-              </w:rPr>
             </w:pPr>
           </w:p>
         </w:tc>
@@ -2149,9 +2016,6 @@
           <w:p>
             <w:pPr>
               <w:spacing w:before="40" w:after="40"/>
-              <w:rPr>
-                <w:lang w:bidi="ar-SA"/>
-              </w:rPr>
             </w:pPr>
           </w:p>
         </w:tc>
@@ -2165,9 +2029,6 @@
           <w:p>
             <w:pPr>
               <w:spacing w:before="40" w:after="40"/>
-              <w:rPr>
-                <w:lang w:bidi="ar-SA"/>
-              </w:rPr>
             </w:pPr>
           </w:p>
         </w:tc>
@@ -2181,9 +2042,6 @@
           <w:p>
             <w:pPr>
               <w:spacing w:before="40" w:after="40"/>
-              <w:rPr>
-                <w:lang w:bidi="ar-SA"/>
-              </w:rPr>
             </w:pPr>
           </w:p>
         </w:tc>
@@ -2207,7 +2065,7 @@
         <w:pStyle w:val="Titolo1"/>
       </w:pPr>
       <w:bookmarkStart w:id="5" w:name="_Toc439994665"/>
-      <w:bookmarkStart w:id="6" w:name="_Toc149039798"/>
+      <w:bookmarkStart w:id="6" w:name="_Toc184368742"/>
       <w:r>
         <w:lastRenderedPageBreak/>
         <w:t>Introduction</w:t>
@@ -2220,7 +2078,7 @@
         <w:pStyle w:val="Titolo2"/>
       </w:pPr>
       <w:bookmarkStart w:id="7" w:name="_Toc439994667"/>
-      <w:bookmarkStart w:id="8" w:name="_Toc149039799"/>
+      <w:bookmarkStart w:id="8" w:name="_Toc184368743"/>
       <w:r>
         <w:t>Purpose</w:t>
       </w:r>
@@ -2274,7 +2132,7 @@
         <w:pStyle w:val="Titolo2"/>
       </w:pPr>
       <w:bookmarkStart w:id="9" w:name="_Toc439994668"/>
-      <w:bookmarkStart w:id="10" w:name="_Toc149039800"/>
+      <w:bookmarkStart w:id="10" w:name="_Toc184368744"/>
       <w:r>
         <w:t>Document Conventions</w:t>
       </w:r>
@@ -2315,7 +2173,7 @@
         <w:pStyle w:val="Titolo2"/>
       </w:pPr>
       <w:bookmarkStart w:id="11" w:name="_Toc439994669"/>
-      <w:bookmarkStart w:id="12" w:name="_Toc149039801"/>
+      <w:bookmarkStart w:id="12" w:name="_Toc184368745"/>
       <w:r>
         <w:t>Intended Audience and Reading Suggestions</w:t>
       </w:r>
@@ -2348,7 +2206,7 @@
         <w:pStyle w:val="Titolo2"/>
       </w:pPr>
       <w:bookmarkStart w:id="13" w:name="_Toc439994670"/>
-      <w:bookmarkStart w:id="14" w:name="_Toc149039802"/>
+      <w:bookmarkStart w:id="14" w:name="_Toc184368746"/>
       <w:r>
         <w:t>Product Scope</w:t>
       </w:r>
@@ -2415,7 +2273,7 @@
         <w:pStyle w:val="Titolo2"/>
       </w:pPr>
       <w:bookmarkStart w:id="15" w:name="_Toc439994672"/>
-      <w:bookmarkStart w:id="16" w:name="_Toc149039803"/>
+      <w:bookmarkStart w:id="16" w:name="_Toc184368747"/>
       <w:r>
         <w:t>References</w:t>
       </w:r>
@@ -2465,7 +2323,7 @@
         <w:pStyle w:val="Titolo1"/>
       </w:pPr>
       <w:bookmarkStart w:id="17" w:name="_Toc439994673"/>
-      <w:bookmarkStart w:id="18" w:name="_Toc149039804"/>
+      <w:bookmarkStart w:id="18" w:name="_Toc184368748"/>
       <w:r>
         <w:t>Overall Description</w:t>
       </w:r>
@@ -2477,7 +2335,7 @@
         <w:pStyle w:val="Titolo2"/>
       </w:pPr>
       <w:bookmarkStart w:id="19" w:name="_Toc439994674"/>
-      <w:bookmarkStart w:id="20" w:name="_Toc149039805"/>
+      <w:bookmarkStart w:id="20" w:name="_Toc184368749"/>
       <w:r>
         <w:t>Product Perspective</w:t>
       </w:r>
@@ -2497,7 +2355,7 @@
         <w:pStyle w:val="Titolo2"/>
       </w:pPr>
       <w:bookmarkStart w:id="21" w:name="_Toc439994675"/>
-      <w:bookmarkStart w:id="22" w:name="_Toc149039806"/>
+      <w:bookmarkStart w:id="22" w:name="_Toc184368750"/>
       <w:r>
         <w:t>Product Functions</w:t>
       </w:r>
@@ -2533,7 +2391,7 @@
         <w:pStyle w:val="Titolo2"/>
       </w:pPr>
       <w:bookmarkStart w:id="23" w:name="_Toc439994676"/>
-      <w:bookmarkStart w:id="24" w:name="_Toc149039807"/>
+      <w:bookmarkStart w:id="24" w:name="_Toc184368751"/>
       <w:r>
         <w:t>User Classes and Characteristics</w:t>
       </w:r>
@@ -2553,7 +2411,7 @@
         <w:pStyle w:val="Titolo2"/>
       </w:pPr>
       <w:bookmarkStart w:id="25" w:name="_Toc439994677"/>
-      <w:bookmarkStart w:id="26" w:name="_Toc149039808"/>
+      <w:bookmarkStart w:id="26" w:name="_Toc184368752"/>
       <w:r>
         <w:t>Operating Environment</w:t>
       </w:r>
@@ -2597,7 +2455,7 @@
         <w:pStyle w:val="Titolo2"/>
       </w:pPr>
       <w:bookmarkStart w:id="27" w:name="_Toc439994678"/>
-      <w:bookmarkStart w:id="28" w:name="_Toc149039809"/>
+      <w:bookmarkStart w:id="28" w:name="_Toc184368753"/>
       <w:r>
         <w:t>Design and Implementation Constraints</w:t>
       </w:r>
@@ -2632,7 +2490,7 @@
         <w:pStyle w:val="Titolo2"/>
       </w:pPr>
       <w:bookmarkStart w:id="30" w:name="_Toc439994680"/>
-      <w:bookmarkStart w:id="31" w:name="_Toc149039811"/>
+      <w:bookmarkStart w:id="31" w:name="_Toc184368754"/>
       <w:bookmarkEnd w:id="29"/>
       <w:r>
         <w:lastRenderedPageBreak/>
@@ -2669,7 +2527,7 @@
         <w:pStyle w:val="Titolo1"/>
       </w:pPr>
       <w:bookmarkStart w:id="32" w:name="_Toc439994687"/>
-      <w:bookmarkStart w:id="33" w:name="_Toc149039812"/>
+      <w:bookmarkStart w:id="33" w:name="_Toc184368755"/>
       <w:r>
         <w:t xml:space="preserve">System </w:t>
       </w:r>
@@ -2679,6 +2537,23 @@
       </w:r>
       <w:bookmarkEnd w:id="33"/>
     </w:p>
+    <w:p>
+      <w:pPr>
+        <w:pStyle w:val="template"/>
+      </w:pPr>
+      <w:r>
+        <w:t>&lt;The overall use case diagram(s) should be here. Draw use case diagram showing all major features. A rather simple example is given here.&gt;</w:t>
+      </w:r>
+    </w:p>
+    <w:p>
+      <w:pPr>
+        <w:pStyle w:val="template"/>
+      </w:pPr>
+      <w:r>
+        <w:t>&lt;The text description of each use case should follow, as in the following sections.&gt;</w:t>
+      </w:r>
+    </w:p>
+    <w:p/>
     <w:p>
       <w:pPr>
         <w:pStyle w:val="Titolo1"/>
@@ -2687,15 +2562,16 @@
           <w:numId w:val="0"/>
         </w:numPr>
       </w:pPr>
+      <w:bookmarkStart w:id="34" w:name="_Toc184368756"/>
       <w:r>
         <w:rPr>
           <w:noProof/>
         </w:rPr>
         <w:drawing>
-          <wp:inline distT="0" distB="0" distL="0" distR="0" wp14:anchorId="48C80567" wp14:editId="2DFC1B0A">
-            <wp:extent cx="2569634" cy="2147754"/>
-            <wp:effectExtent l="0" t="0" r="0" b="0"/>
-            <wp:docPr id="497543823" name="Immagine 2" descr="Immagine che contiene schermata, cerchio, luna, testo&#10;&#10;Descrizione generata automaticamente"/>
+          <wp:inline distT="0" distB="0" distL="0" distR="0" wp14:anchorId="48C80567" wp14:editId="21AE4656">
+            <wp:extent cx="2548466" cy="2472393"/>
+            <wp:effectExtent l="0" t="0" r="4445" b="4445"/>
+            <wp:docPr id="497543823" name="Immagine 2"/>
             <wp:cNvGraphicFramePr>
               <a:graphicFrameLocks xmlns:a="http://schemas.openxmlformats.org/drawingml/2006/main" noChangeAspect="1"/>
             </wp:cNvGraphicFramePr>
@@ -2703,7 +2579,7 @@
               <a:graphicData uri="http://schemas.openxmlformats.org/drawingml/2006/picture">
                 <pic:pic xmlns:pic="http://schemas.openxmlformats.org/drawingml/2006/picture">
                   <pic:nvPicPr>
-                    <pic:cNvPr id="497543823" name="Immagine 2" descr="Immagine che contiene schermata, cerchio, luna, testo&#10;&#10;Descrizione generata automaticamente"/>
+                    <pic:cNvPr id="497543823" name="Immagine 2"/>
                     <pic:cNvPicPr/>
                   </pic:nvPicPr>
                   <pic:blipFill>
@@ -2721,7 +2597,7 @@
                   <pic:spPr>
                     <a:xfrm>
                       <a:off x="0" y="0"/>
-                      <a:ext cx="2574128" cy="2151510"/>
+                      <a:ext cx="2553655" cy="2477427"/>
                     </a:xfrm>
                     <a:prstGeom prst="rect">
                       <a:avLst/>
@@ -2733,63 +2609,17 @@
           </wp:inline>
         </w:drawing>
       </w:r>
-    </w:p>
-    <w:p>
-      <w:pPr>
-        <w:pStyle w:val="template"/>
-      </w:pPr>
-      <w:r>
-        <w:t>&lt;</w:t>
-      </w:r>
-      <w:r>
-        <w:t>The overall use case diagram</w:t>
-      </w:r>
-      <w:r>
-        <w:t>(s)</w:t>
-      </w:r>
-      <w:r>
-        <w:t xml:space="preserve"> should be here.</w:t>
-      </w:r>
-      <w:r>
-        <w:t xml:space="preserve"> Draw use case diagram showing all major features. </w:t>
-      </w:r>
-      <w:r>
-        <w:t xml:space="preserve">A rather simple example </w:t>
-      </w:r>
-      <w:r>
-        <w:t>is given here.</w:t>
-      </w:r>
-      <w:r>
-        <w:t>&gt;</w:t>
-      </w:r>
-    </w:p>
-    <w:p>
-      <w:pPr>
-        <w:pStyle w:val="template"/>
-      </w:pPr>
-      <w:r>
-        <w:t>&lt;</w:t>
-      </w:r>
-      <w:r>
-        <w:t>The text description of each use case should follow</w:t>
-      </w:r>
-      <w:r>
-        <w:t>, as in the following sections</w:t>
-      </w:r>
-      <w:r>
-        <w:t>.</w:t>
-      </w:r>
-      <w:r>
-        <w:t>&gt;</w:t>
-      </w:r>
+      <w:bookmarkEnd w:id="34"/>
     </w:p>
     <w:p>
       <w:pPr>
         <w:pStyle w:val="Titolo2"/>
       </w:pPr>
+      <w:bookmarkStart w:id="35" w:name="_Toc184368757"/>
       <w:r>
         <w:t>Reach the end of the road</w:t>
       </w:r>
+      <w:bookmarkEnd w:id="35"/>
     </w:p>
     <w:p>
       <w:pPr>
@@ -3219,6 +3049,7 @@
           <w:sz w:val="22"/>
           <w:szCs w:val="18"/>
         </w:rPr>
+        <w:lastRenderedPageBreak/>
         <w:t>Thymio</w:t>
       </w:r>
       <w:proofErr w:type="spellEnd"/>
@@ -3303,7 +3134,6 @@
           <w:sz w:val="22"/>
           <w:szCs w:val="18"/>
         </w:rPr>
-        <w:lastRenderedPageBreak/>
         <w:t>Thymio</w:t>
       </w:r>
       <w:proofErr w:type="spellEnd"/>
@@ -3344,47 +3174,7 @@
           <w:sz w:val="22"/>
           <w:szCs w:val="18"/>
         </w:rPr>
-        <w:t xml:space="preserve"> A </w:t>
-      </w:r>
-      <w:r>
-        <w:rPr>
-          <w:rFonts w:ascii="Arial" w:hAnsi="Arial" w:cs="Arial"/>
-          <w:sz w:val="22"/>
-          <w:szCs w:val="18"/>
-        </w:rPr>
-        <w:t>while performing</w:t>
-      </w:r>
-      <w:r>
-        <w:rPr>
-          <w:rFonts w:ascii="Arial" w:hAnsi="Arial" w:cs="Arial"/>
-          <w:sz w:val="22"/>
-          <w:szCs w:val="18"/>
-        </w:rPr>
-        <w:t xml:space="preserve"> the overtake </w:t>
-      </w:r>
-      <w:r>
-        <w:rPr>
-          <w:rFonts w:ascii="Arial" w:hAnsi="Arial" w:cs="Arial"/>
-          <w:sz w:val="22"/>
-          <w:szCs w:val="18"/>
-        </w:rPr>
-        <w:t>is not able to return</w:t>
-      </w:r>
-      <w:r>
-        <w:rPr>
-          <w:rFonts w:ascii="Arial" w:hAnsi="Arial" w:cs="Arial"/>
-          <w:sz w:val="22"/>
-          <w:szCs w:val="18"/>
-        </w:rPr>
-        <w:t xml:space="preserve"> on the road</w:t>
-      </w:r>
-      <w:r>
-        <w:rPr>
-          <w:rFonts w:ascii="Arial" w:hAnsi="Arial" w:cs="Arial"/>
-          <w:sz w:val="22"/>
-          <w:szCs w:val="18"/>
-        </w:rPr>
-        <w:t xml:space="preserve"> in front of B</w:t>
+        <w:t xml:space="preserve"> A while performing the overtake is not able to return on the road in front of B</w:t>
       </w:r>
     </w:p>
     <w:p>
@@ -3538,15 +3328,7 @@
           <w:sz w:val="22"/>
           <w:szCs w:val="18"/>
         </w:rPr>
-        <w:t xml:space="preserve"> A </w:t>
-      </w:r>
-      <w:r>
-        <w:rPr>
-          <w:rFonts w:ascii="Arial" w:hAnsi="Arial" w:cs="Arial"/>
-          <w:sz w:val="22"/>
-          <w:szCs w:val="18"/>
-        </w:rPr>
-        <w:t>crashes on B while performing the overtake</w:t>
+        <w:t xml:space="preserve"> A crashes on B while performing the overtake</w:t>
       </w:r>
     </w:p>
     <w:p>
@@ -3864,7 +3646,7 @@
         <w:pStyle w:val="Titolo2"/>
       </w:pPr>
       <w:r>
-        <w:t>Reach the end of the road</w:t>
+        <w:t>Arrive at destination</w:t>
       </w:r>
     </w:p>
     <w:p>
@@ -3936,15 +3718,23 @@
           <w:sz w:val="22"/>
           <w:szCs w:val="18"/>
         </w:rPr>
-        <w:t xml:space="preserve"> should be able to re</w:t>
-      </w:r>
-      <w:r>
-        <w:rPr>
-          <w:rFonts w:ascii="Arial" w:hAnsi="Arial" w:cs="Arial"/>
-          <w:sz w:val="22"/>
-          <w:szCs w:val="18"/>
-        </w:rPr>
-        <w:t>turn to the starting point without crashing when doing it</w:t>
+        <w:t xml:space="preserve"> should be able to </w:t>
+      </w:r>
+      <w:r>
+        <w:rPr>
+          <w:rFonts w:ascii="Arial" w:hAnsi="Arial" w:cs="Arial"/>
+          <w:sz w:val="22"/>
+          <w:szCs w:val="18"/>
+        </w:rPr>
+        <w:t xml:space="preserve">arrive at destination </w:t>
+      </w:r>
+      <w:r>
+        <w:rPr>
+          <w:rFonts w:ascii="Arial" w:hAnsi="Arial" w:cs="Arial"/>
+          <w:sz w:val="22"/>
+          <w:szCs w:val="18"/>
+        </w:rPr>
+        <w:t>without crashing when doing it</w:t>
       </w:r>
     </w:p>
     <w:p>
@@ -4159,15 +3949,7 @@
           <w:sz w:val="22"/>
           <w:szCs w:val="18"/>
         </w:rPr>
-        <w:t xml:space="preserve"> A </w:t>
-      </w:r>
-      <w:r>
-        <w:rPr>
-          <w:rFonts w:ascii="Arial" w:hAnsi="Arial" w:cs="Arial"/>
-          <w:sz w:val="22"/>
-          <w:szCs w:val="18"/>
-        </w:rPr>
-        <w:t>turns around while B moves forward to reach the end of the road</w:t>
+        <w:t xml:space="preserve"> A turns around while B moves forward to reach the end of the road</w:t>
       </w:r>
     </w:p>
     <w:p>
@@ -4356,7 +4138,37 @@
           <w:sz w:val="22"/>
           <w:szCs w:val="18"/>
         </w:rPr>
-        <w:t xml:space="preserve"> B turns around</w:t>
+        <w:t xml:space="preserve"> A and B arrive at </w:t>
+      </w:r>
+      <w:r>
+        <w:rPr>
+          <w:rFonts w:ascii="Arial" w:hAnsi="Arial" w:cs="Arial"/>
+          <w:sz w:val="22"/>
+          <w:szCs w:val="18"/>
+        </w:rPr>
+        <w:t>destination</w:t>
+      </w:r>
+    </w:p>
+    <w:p>
+      <w:pPr>
+        <w:numPr>
+          <w:ilvl w:val="1"/>
+          <w:numId w:val="14"/>
+        </w:numPr>
+        <w:rPr>
+          <w:rFonts w:ascii="Arial" w:hAnsi="Arial" w:cs="Arial"/>
+          <w:sz w:val="22"/>
+          <w:szCs w:val="18"/>
+        </w:rPr>
+      </w:pPr>
+      <w:r>
+        <w:rPr>
+          <w:rFonts w:ascii="Arial" w:hAnsi="Arial" w:cs="Arial"/>
+          <w:b/>
+          <w:sz w:val="22"/>
+          <w:szCs w:val="18"/>
+        </w:rPr>
+        <w:t>Alternative Flow(s)</w:t>
       </w:r>
     </w:p>
     <w:p>
@@ -4371,23 +4183,13 @@
           <w:szCs w:val="18"/>
         </w:rPr>
       </w:pPr>
-      <w:proofErr w:type="spellStart"/>
-      <w:r>
-        <w:rPr>
-          <w:rFonts w:ascii="Arial" w:hAnsi="Arial" w:cs="Arial"/>
-          <w:sz w:val="22"/>
-          <w:szCs w:val="18"/>
-        </w:rPr>
-        <w:t>Thymio</w:t>
-      </w:r>
-      <w:proofErr w:type="spellEnd"/>
-      <w:r>
-        <w:rPr>
-          <w:rFonts w:ascii="Arial" w:hAnsi="Arial" w:cs="Arial"/>
-          <w:sz w:val="22"/>
-          <w:szCs w:val="18"/>
-        </w:rPr>
-        <w:t xml:space="preserve"> A and B arrive at the starting position</w:t>
+      <w:r>
+        <w:rPr>
+          <w:rFonts w:ascii="Arial" w:hAnsi="Arial" w:cs="Arial"/>
+          <w:sz w:val="22"/>
+          <w:szCs w:val="18"/>
+        </w:rPr>
+        <w:t>TODO</w:t>
       </w:r>
     </w:p>
     <w:p>
@@ -4409,7 +4211,15 @@
           <w:sz w:val="22"/>
           <w:szCs w:val="18"/>
         </w:rPr>
-        <w:t>Alternative Flow(s)</w:t>
+        <w:t>Exception Flow(s)</w:t>
+      </w:r>
+      <w:r>
+        <w:rPr>
+          <w:rFonts w:ascii="Arial" w:hAnsi="Arial" w:cs="Arial"/>
+          <w:sz w:val="22"/>
+          <w:szCs w:val="18"/>
+        </w:rPr>
+        <w:t xml:space="preserve"> </w:t>
       </w:r>
     </w:p>
     <w:p>
@@ -4424,49 +4234,14 @@
           <w:szCs w:val="18"/>
         </w:rPr>
       </w:pPr>
-    </w:p>
-    <w:p>
-      <w:pPr>
-        <w:numPr>
-          <w:ilvl w:val="1"/>
-          <w:numId w:val="14"/>
-        </w:numPr>
-        <w:rPr>
-          <w:rFonts w:ascii="Arial" w:hAnsi="Arial" w:cs="Arial"/>
-          <w:sz w:val="22"/>
-          <w:szCs w:val="18"/>
-        </w:rPr>
-      </w:pPr>
-      <w:r>
-        <w:rPr>
-          <w:rFonts w:ascii="Arial" w:hAnsi="Arial" w:cs="Arial"/>
-          <w:b/>
-          <w:sz w:val="22"/>
-          <w:szCs w:val="18"/>
-        </w:rPr>
-        <w:t>Exception Flow(s)</w:t>
-      </w:r>
-      <w:r>
-        <w:rPr>
-          <w:rFonts w:ascii="Arial" w:hAnsi="Arial" w:cs="Arial"/>
-          <w:sz w:val="22"/>
-          <w:szCs w:val="18"/>
-        </w:rPr>
-        <w:t xml:space="preserve"> </w:t>
-      </w:r>
-    </w:p>
-    <w:p>
-      <w:pPr>
-        <w:numPr>
-          <w:ilvl w:val="2"/>
-          <w:numId w:val="14"/>
-        </w:numPr>
-        <w:rPr>
-          <w:rFonts w:ascii="Arial" w:hAnsi="Arial" w:cs="Arial"/>
-          <w:sz w:val="22"/>
-          <w:szCs w:val="18"/>
-        </w:rPr>
-      </w:pPr>
+      <w:r>
+        <w:rPr>
+          <w:rFonts w:ascii="Arial" w:hAnsi="Arial" w:cs="Arial"/>
+          <w:sz w:val="22"/>
+          <w:szCs w:val="18"/>
+        </w:rPr>
+        <w:t>TODO</w:t>
+      </w:r>
     </w:p>
     <w:p>
       <w:pPr>
@@ -4574,23 +4349,7 @@
           <w:sz w:val="22"/>
           <w:szCs w:val="18"/>
         </w:rPr>
-        <w:t xml:space="preserve"> A </w:t>
-      </w:r>
-      <w:r>
-        <w:rPr>
-          <w:rFonts w:ascii="Arial" w:hAnsi="Arial" w:cs="Arial"/>
-          <w:sz w:val="22"/>
-          <w:szCs w:val="18"/>
-        </w:rPr>
-        <w:t>is at the end of the road</w:t>
-      </w:r>
-      <w:r>
-        <w:rPr>
-          <w:rFonts w:ascii="Arial" w:hAnsi="Arial" w:cs="Arial"/>
-          <w:sz w:val="22"/>
-          <w:szCs w:val="18"/>
-        </w:rPr>
-        <w:t xml:space="preserve">, </w:t>
+        <w:t xml:space="preserve"> A is at the end of the road, </w:t>
       </w:r>
       <w:proofErr w:type="spellStart"/>
       <w:r>
@@ -4681,15 +4440,31 @@
           <w:sz w:val="22"/>
           <w:szCs w:val="18"/>
         </w:rPr>
-        <w:t xml:space="preserve"> A </w:t>
-      </w:r>
-      <w:r>
-        <w:rPr>
-          <w:rFonts w:ascii="Arial" w:hAnsi="Arial" w:cs="Arial"/>
-          <w:sz w:val="22"/>
-          <w:szCs w:val="18"/>
-        </w:rPr>
-        <w:t>and B has returned to the starting position</w:t>
+        <w:t xml:space="preserve"> A and B has </w:t>
+      </w:r>
+      <w:r>
+        <w:rPr>
+          <w:rFonts w:ascii="Arial" w:hAnsi="Arial" w:cs="Arial"/>
+          <w:sz w:val="22"/>
+          <w:szCs w:val="18"/>
+        </w:rPr>
+        <w:t>arrived</w:t>
+      </w:r>
+      <w:r>
+        <w:rPr>
+          <w:rFonts w:ascii="Arial" w:hAnsi="Arial" w:cs="Arial"/>
+          <w:sz w:val="22"/>
+          <w:szCs w:val="18"/>
+        </w:rPr>
+        <w:t xml:space="preserve"> </w:t>
+      </w:r>
+      <w:r>
+        <w:rPr>
+          <w:rFonts w:ascii="Arial" w:hAnsi="Arial" w:cs="Arial"/>
+          <w:sz w:val="22"/>
+          <w:szCs w:val="18"/>
+        </w:rPr>
+        <w:t>at destination</w:t>
       </w:r>
     </w:p>
     <w:p>
@@ -4724,27 +4499,43 @@
           <w:sz w:val="22"/>
           <w:szCs w:val="18"/>
         </w:rPr>
-        <w:t xml:space="preserve"> - </w:t>
-      </w:r>
-      <w:r>
-        <w:rPr>
-          <w:rFonts w:ascii="Arial" w:hAnsi="Arial" w:cs="Arial"/>
-          <w:sz w:val="22"/>
-          <w:szCs w:val="18"/>
-        </w:rPr>
-        <w:t>none</w:t>
+        <w:t xml:space="preserve"> </w:t>
+      </w:r>
+      <w:r>
+        <w:rPr>
+          <w:rFonts w:ascii="Arial" w:hAnsi="Arial" w:cs="Arial"/>
+          <w:sz w:val="22"/>
+          <w:szCs w:val="18"/>
+        </w:rPr>
+        <w:t>–</w:t>
+      </w:r>
+      <w:r>
+        <w:rPr>
+          <w:rFonts w:ascii="Arial" w:hAnsi="Arial" w:cs="Arial"/>
+          <w:sz w:val="22"/>
+          <w:szCs w:val="18"/>
+        </w:rPr>
+        <w:t xml:space="preserve"> </w:t>
+      </w:r>
+      <w:r>
+        <w:rPr>
+          <w:rFonts w:ascii="Arial" w:hAnsi="Arial" w:cs="Arial"/>
+          <w:sz w:val="22"/>
+          <w:szCs w:val="18"/>
+        </w:rPr>
+        <w:t>The destination of A is the starting position, the destination of B is the end of the road</w:t>
       </w:r>
     </w:p>
     <w:p>
       <w:pPr>
         <w:pStyle w:val="Titolo1"/>
       </w:pPr>
-      <w:bookmarkStart w:id="34" w:name="_Toc149039816"/>
+      <w:bookmarkStart w:id="36" w:name="_Toc184368759"/>
       <w:r>
         <w:lastRenderedPageBreak/>
         <w:t>System requirements definition</w:t>
       </w:r>
-      <w:bookmarkEnd w:id="34"/>
+      <w:bookmarkEnd w:id="36"/>
     </w:p>
     <w:p>
       <w:pPr>
@@ -4851,20 +4642,30 @@
     </w:p>
     <w:p>
       <w:pPr>
+        <w:pStyle w:val="template"/>
+      </w:pPr>
+    </w:p>
+    <w:p>
+      <w:pPr>
+        <w:pStyle w:val="template"/>
+      </w:pPr>
+    </w:p>
+    <w:p>
+      <w:pPr>
         <w:pStyle w:val="Titolo2"/>
       </w:pPr>
-      <w:bookmarkStart w:id="35" w:name="_Toc439994688"/>
-      <w:bookmarkStart w:id="36" w:name="_Toc87862022"/>
-      <w:bookmarkStart w:id="37" w:name="_Toc149039817"/>
+      <w:bookmarkStart w:id="37" w:name="_Toc439994688"/>
+      <w:bookmarkStart w:id="38" w:name="_Toc87862022"/>
+      <w:bookmarkStart w:id="39" w:name="_Toc184368760"/>
       <w:r>
         <w:t xml:space="preserve">Viewpoint 1 or </w:t>
       </w:r>
       <w:r>
         <w:t>System Feature 1</w:t>
       </w:r>
-      <w:bookmarkEnd w:id="35"/>
-      <w:bookmarkEnd w:id="36"/>
       <w:bookmarkEnd w:id="37"/>
+      <w:bookmarkEnd w:id="38"/>
+      <w:bookmarkEnd w:id="39"/>
     </w:p>
     <w:p>
       <w:pPr>
@@ -4997,31 +4798,31 @@
       <w:pPr>
         <w:pStyle w:val="Titolo2"/>
       </w:pPr>
-      <w:bookmarkStart w:id="38" w:name="_Toc439994689"/>
-      <w:bookmarkStart w:id="39" w:name="_Toc87862023"/>
-      <w:bookmarkStart w:id="40" w:name="_Toc149039818"/>
+      <w:bookmarkStart w:id="40" w:name="_Toc439994689"/>
+      <w:bookmarkStart w:id="41" w:name="_Toc87862023"/>
+      <w:bookmarkStart w:id="42" w:name="_Toc184368761"/>
       <w:r>
         <w:t>System Feature 2 (and so on)</w:t>
       </w:r>
-      <w:bookmarkEnd w:id="38"/>
-      <w:bookmarkEnd w:id="39"/>
       <w:bookmarkEnd w:id="40"/>
+      <w:bookmarkEnd w:id="41"/>
+      <w:bookmarkEnd w:id="42"/>
     </w:p>
     <w:p>
       <w:pPr>
         <w:pStyle w:val="Titolo1"/>
       </w:pPr>
-      <w:bookmarkStart w:id="41" w:name="_Toc439994695"/>
+      <w:bookmarkStart w:id="43" w:name="_Toc439994695"/>
       <w:r>
         <w:br w:type="page"/>
       </w:r>
-      <w:bookmarkStart w:id="42" w:name="_Toc87862024"/>
-      <w:bookmarkStart w:id="43" w:name="_Toc149039819"/>
+      <w:bookmarkStart w:id="44" w:name="_Toc87862024"/>
+      <w:bookmarkStart w:id="45" w:name="_Toc184368762"/>
       <w:r>
         <w:lastRenderedPageBreak/>
         <w:t>Traceability matrix</w:t>
       </w:r>
-      <w:bookmarkEnd w:id="43"/>
+      <w:bookmarkEnd w:id="45"/>
     </w:p>
     <w:p>
       <w:pPr>
@@ -5350,16 +5151,16 @@
       <w:pPr>
         <w:pStyle w:val="Titolo1"/>
       </w:pPr>
-      <w:bookmarkStart w:id="44" w:name="_Toc149039820"/>
+      <w:bookmarkStart w:id="46" w:name="_Toc184368763"/>
       <w:r>
         <w:t>Test Cases</w:t>
       </w:r>
-      <w:bookmarkEnd w:id="41"/>
-      <w:bookmarkEnd w:id="42"/>
+      <w:bookmarkEnd w:id="43"/>
+      <w:bookmarkEnd w:id="44"/>
       <w:r>
         <w:t>/Test Plan</w:t>
       </w:r>
-      <w:bookmarkEnd w:id="44"/>
+      <w:bookmarkEnd w:id="46"/>
     </w:p>
     <w:p>
       <w:pPr>
@@ -5943,11 +5744,11 @@
       <w:pPr>
         <w:pStyle w:val="Titolo2"/>
       </w:pPr>
-      <w:bookmarkStart w:id="45" w:name="_Toc149039821"/>
+      <w:bookmarkStart w:id="47" w:name="_Toc184368764"/>
       <w:r>
         <w:t>Test Cases/Test Plan Traceability Matrix</w:t>
       </w:r>
-      <w:bookmarkEnd w:id="45"/>
+      <w:bookmarkEnd w:id="47"/>
     </w:p>
     <w:p>
       <w:pPr>
@@ -9173,13 +8974,15 @@
   </w:style>
   <w:style w:type="character" w:default="1" w:styleId="Carpredefinitoparagrafo">
     <w:name w:val="Default Paragraph Font"/>
+    <w:uiPriority w:val="1"/>
+    <w:semiHidden/>
+    <w:unhideWhenUsed/>
   </w:style>
   <w:style w:type="table" w:default="1" w:styleId="Tabellanormale">
     <w:name w:val="Normal Table"/>
+    <w:uiPriority w:val="99"/>
     <w:semiHidden/>
-    <w:rPr>
-      <w:lang w:bidi="ar-SA"/>
-    </w:rPr>
+    <w:unhideWhenUsed/>
     <w:tblPr>
       <w:tblInd w:w="0" w:type="dxa"/>
       <w:tblCellMar>
@@ -9192,7 +8995,9 @@
   </w:style>
   <w:style w:type="numbering" w:default="1" w:styleId="Nessunelenco">
     <w:name w:val="No List"/>
+    <w:uiPriority w:val="99"/>
     <w:semiHidden/>
+    <w:unhideWhenUsed/>
   </w:style>
   <w:style w:type="paragraph" w:styleId="Pidipagina">
     <w:name w:val="footer"/>

</xml_diff>